<commit_message>
uploading docs for defense
</commit_message>
<xml_diff>
--- a/sums/defesa_guiao.docx
+++ b/sums/defesa_guiao.docx
@@ -4,6 +4,7 @@
   <w:body>
     <w:p>
       <w:pPr>
+        <w:ind w:firstLine="720"/>
         <w:jc w:val="both"/>
         <w:rPr>
           <w:lang w:val="pt-PT"/>
@@ -31,37 +32,65 @@
         <w:rPr>
           <w:lang w:val="pt-PT"/>
         </w:rPr>
-        <w:t xml:space="preserve"> a defesa da minha dissertação intitulada “Personagem Empática para jogos digitais: O caso do jogo digital “Onegai””.</w:t>
-      </w:r>
-    </w:p>
-    <w:p>
-      <w:pPr>
-        <w:jc w:val="both"/>
-        <w:rPr>
-          <w:lang w:val="pt-PT"/>
-        </w:rPr>
-      </w:pPr>
-      <w:r>
-        <w:rPr>
-          <w:lang w:val="pt-PT"/>
-        </w:rPr>
-        <w:t xml:space="preserve">A investigação procurou, tal como o problema </w:t>
-      </w:r>
-      <w:r>
-        <w:rPr>
-          <w:lang w:val="pt-PT"/>
-        </w:rPr>
-        <w:t xml:space="preserve">mostra e, posteriormente, </w:t>
-      </w:r>
-      <w:r>
-        <w:rPr>
-          <w:lang w:val="pt-PT"/>
-        </w:rPr>
-        <w:t>a pergunta de investigação, identificar quais as características que um jogo digital deverá ter de modo que permita a comunicação de empatia por uma personagem fictícia a uma audiência, abordando a temática da depressão.</w:t>
-      </w:r>
-    </w:p>
-    <w:p>
-      <w:pPr>
+        <w:t xml:space="preserve"> a defesa da minha dissertação intitulada “Personagem Empática para jogos digitais: O caso do jogo digital “</w:t>
+      </w:r>
+      <w:proofErr w:type="spellStart"/>
+      <w:r>
+        <w:rPr>
+          <w:lang w:val="pt-PT"/>
+        </w:rPr>
+        <w:t>Onegai</w:t>
+      </w:r>
+      <w:proofErr w:type="spellEnd"/>
+      <w:r>
+        <w:rPr>
+          <w:lang w:val="pt-PT"/>
+        </w:rPr>
+        <w:t>””.</w:t>
+      </w:r>
+    </w:p>
+    <w:p>
+      <w:pPr>
+        <w:ind w:firstLine="720"/>
+        <w:jc w:val="both"/>
+        <w:rPr>
+          <w:lang w:val="pt-PT"/>
+        </w:rPr>
+      </w:pPr>
+      <w:r>
+        <w:rPr>
+          <w:lang w:val="pt-PT"/>
+        </w:rPr>
+        <w:t xml:space="preserve">A investigação </w:t>
+      </w:r>
+      <w:r>
+        <w:rPr>
+          <w:lang w:val="pt-PT"/>
+        </w:rPr>
+        <w:t xml:space="preserve">descrita na dissertação </w:t>
+      </w:r>
+      <w:r>
+        <w:rPr>
+          <w:lang w:val="pt-PT"/>
+        </w:rPr>
+        <w:t>procurou</w:t>
+      </w:r>
+      <w:r>
+        <w:rPr>
+          <w:lang w:val="pt-PT"/>
+        </w:rPr>
+        <w:t xml:space="preserve"> </w:t>
+      </w:r>
+      <w:r>
+        <w:rPr>
+          <w:lang w:val="pt-PT"/>
+        </w:rPr>
+        <w:t>identificar quais as características que um jogo digital deverá ter de modo que permita a comunicação de empatia por uma personagem fictícia a uma audiência, abordando a temática da depressão.</w:t>
+      </w:r>
+    </w:p>
+    <w:p>
+      <w:pPr>
+        <w:ind w:firstLine="720"/>
         <w:jc w:val="both"/>
         <w:rPr>
           <w:lang w:val="pt-PT"/>
@@ -76,20 +105,36 @@
     </w:p>
     <w:p>
       <w:pPr>
-        <w:jc w:val="both"/>
-        <w:rPr>
-          <w:lang w:val="pt-PT"/>
-        </w:rPr>
-      </w:pPr>
-      <w:r>
-        <w:rPr>
-          <w:lang w:val="pt-PT"/>
-        </w:rPr>
-        <w:t>Tendo em conta ser uma área emergente com poucos estudos, nomeadamente, estáveis e profundos, e tendo como intenção uma investigação de cariz exploratório que permitisse a descoberta de novas soluções para problemas reais, como a carência de habilidade empática e promoção da saúde mental, recorreu-se à metodologia de design-based research.</w:t>
-      </w:r>
-    </w:p>
-    <w:p>
-      <w:pPr>
+        <w:ind w:firstLine="720"/>
+        <w:jc w:val="both"/>
+        <w:rPr>
+          <w:lang w:val="pt-PT"/>
+        </w:rPr>
+      </w:pPr>
+      <w:r>
+        <w:rPr>
+          <w:lang w:val="pt-PT"/>
+        </w:rPr>
+        <w:t>Tendo em conta ser uma área emergente com poucos estudos, nomeadamente, estáveis e profundos, e tendo como intenção uma investigação de cariz exploratório que permitisse a descoberta de novas soluções para problemas reais, como a carência de habilidade empática e promoção da saúde mental, recorreu-se à metodologia de design-</w:t>
+      </w:r>
+      <w:proofErr w:type="spellStart"/>
+      <w:r>
+        <w:rPr>
+          <w:lang w:val="pt-PT"/>
+        </w:rPr>
+        <w:t>based</w:t>
+      </w:r>
+      <w:proofErr w:type="spellEnd"/>
+      <w:r>
+        <w:rPr>
+          <w:lang w:val="pt-PT"/>
+        </w:rPr>
+        <w:t xml:space="preserve"> research.</w:t>
+      </w:r>
+    </w:p>
+    <w:p>
+      <w:pPr>
+        <w:ind w:firstLine="720"/>
         <w:jc w:val="both"/>
         <w:rPr>
           <w:lang w:val="pt-PT"/>
@@ -104,6 +149,7 @@
     </w:p>
     <w:p>
       <w:pPr>
+        <w:ind w:firstLine="720"/>
         <w:jc w:val="both"/>
         <w:rPr>
           <w:lang w:val="pt-PT"/>
@@ -118,34 +164,119 @@
     </w:p>
     <w:p>
       <w:pPr>
-        <w:jc w:val="both"/>
-        <w:rPr>
-          <w:lang w:val="pt-PT"/>
-        </w:rPr>
-      </w:pPr>
-      <w:r>
-        <w:rPr>
-          <w:lang w:val="pt-PT"/>
-        </w:rPr>
-        <w:t xml:space="preserve">Sobre a personagem jogável, esta pode ser um avatar, se for customizada pelo jogador, ou estática e oferecida pelo jogo; qualquer personagem pode ser caracterizada, por exemplo, quanto às suas primeiras impressões formuladas – de onde se destacam os conceitos de atratividade, agradabilidade e dominância – e quanto à personalidade – que, no caso da presente investigação, se focou sobretudo na análise de arquétipos e recurso ao modelo das cinco dimensões da personalidade. </w:t>
-      </w:r>
-    </w:p>
-    <w:p>
-      <w:pPr>
-        <w:jc w:val="both"/>
-        <w:rPr>
-          <w:lang w:val="pt-PT"/>
-        </w:rPr>
-      </w:pPr>
-      <w:r>
-        <w:rPr>
-          <w:lang w:val="pt-PT"/>
-        </w:rPr>
-        <w:t xml:space="preserve">Relativamente à empatia, esta é a capacidade de assumir a perspetiva de outra pessoa e ser capaz de compreender, sentir ou até mesmo compartilhar a mesma resposta emocional que essa mesma pessoa. Pode ser dividida em três vertentes principais: affective empathy, mais focada na perceção do estado emocional do outro e na resposta emocional que provém em detrimento disso, cognitive empathy, relacionada com a análise comportamental, e Sympathy, que envolve uma resposta emocional diferente da sentida pelo outro.  </w:t>
-      </w:r>
-    </w:p>
-    <w:p>
-      <w:pPr>
+        <w:ind w:firstLine="720"/>
+        <w:jc w:val="both"/>
+        <w:rPr>
+          <w:lang w:val="pt-PT"/>
+        </w:rPr>
+      </w:pPr>
+      <w:r>
+        <w:rPr>
+          <w:lang w:val="pt-PT"/>
+        </w:rPr>
+        <w:t>Sobre a personagem jogável, esta pode ser um avatar, se for customizada pelo jogador, ou estática e oferecida pelo jogo; qualquer personagem pode ser caracterizada, por exemplo, quanto às suas primeiras impressões formuladas – de onde se destacam os conceitos de atratividade, agradabilidade e dominância – e quanto à personalidade – que, no caso da presente investigação, se focou sobretudo na análise de arquétipos</w:t>
+      </w:r>
+      <w:r>
+        <w:rPr>
+          <w:lang w:val="pt-PT"/>
+        </w:rPr>
+        <w:t xml:space="preserve"> (conjunto de características que, juntas, definem o comportamento de alguém, permitindo, nomeadamente, a previsão da reação da mesma perante uma determinada situação; modelos de comportamento facilmente identificáveis conhecidos inconscientemente pelas pessoas)</w:t>
+      </w:r>
+      <w:r>
+        <w:rPr>
+          <w:lang w:val="pt-PT"/>
+        </w:rPr>
+        <w:t xml:space="preserve"> e recurso ao modelo das cinco dimensões da personalidade. </w:t>
+      </w:r>
+    </w:p>
+    <w:p>
+      <w:pPr>
+        <w:ind w:firstLine="720"/>
+        <w:jc w:val="both"/>
+        <w:rPr>
+          <w:lang w:val="pt-PT"/>
+        </w:rPr>
+      </w:pPr>
+      <w:r>
+        <w:rPr>
+          <w:lang w:val="pt-PT"/>
+        </w:rPr>
+        <w:t xml:space="preserve">Relativamente à empatia, esta é a capacidade de assumir a perspetiva de outra pessoa e ser capaz de compreender, sentir ou até mesmo compartilhar a mesma resposta emocional que essa mesma pessoa. Pode ser dividida em três vertentes principais: </w:t>
+      </w:r>
+      <w:proofErr w:type="spellStart"/>
+      <w:r>
+        <w:rPr>
+          <w:lang w:val="pt-PT"/>
+        </w:rPr>
+        <w:t>affective</w:t>
+      </w:r>
+      <w:proofErr w:type="spellEnd"/>
+      <w:r>
+        <w:rPr>
+          <w:lang w:val="pt-PT"/>
+        </w:rPr>
+        <w:t xml:space="preserve"> </w:t>
+      </w:r>
+      <w:proofErr w:type="spellStart"/>
+      <w:r>
+        <w:rPr>
+          <w:lang w:val="pt-PT"/>
+        </w:rPr>
+        <w:t>empathy</w:t>
+      </w:r>
+      <w:proofErr w:type="spellEnd"/>
+      <w:r>
+        <w:rPr>
+          <w:lang w:val="pt-PT"/>
+        </w:rPr>
+        <w:t xml:space="preserve">, mais focada na perceção do estado emocional do outro e na resposta emocional que provém em detrimento disso, </w:t>
+      </w:r>
+      <w:proofErr w:type="spellStart"/>
+      <w:r>
+        <w:rPr>
+          <w:lang w:val="pt-PT"/>
+        </w:rPr>
+        <w:t>cognitive</w:t>
+      </w:r>
+      <w:proofErr w:type="spellEnd"/>
+      <w:r>
+        <w:rPr>
+          <w:lang w:val="pt-PT"/>
+        </w:rPr>
+        <w:t xml:space="preserve"> </w:t>
+      </w:r>
+      <w:proofErr w:type="spellStart"/>
+      <w:r>
+        <w:rPr>
+          <w:lang w:val="pt-PT"/>
+        </w:rPr>
+        <w:t>empathy</w:t>
+      </w:r>
+      <w:proofErr w:type="spellEnd"/>
+      <w:r>
+        <w:rPr>
+          <w:lang w:val="pt-PT"/>
+        </w:rPr>
+        <w:t xml:space="preserve">, relacionada com a análise comportamental, e </w:t>
+      </w:r>
+      <w:proofErr w:type="spellStart"/>
+      <w:r>
+        <w:rPr>
+          <w:lang w:val="pt-PT"/>
+        </w:rPr>
+        <w:t>Sympathy</w:t>
+      </w:r>
+      <w:proofErr w:type="spellEnd"/>
+      <w:r>
+        <w:rPr>
+          <w:lang w:val="pt-PT"/>
+        </w:rPr>
+        <w:t xml:space="preserve">, que envolve uma resposta emocional diferente da sentida pelo outro.  </w:t>
+      </w:r>
+    </w:p>
+    <w:p>
+      <w:pPr>
+        <w:ind w:firstLine="720"/>
         <w:jc w:val="both"/>
         <w:rPr>
           <w:lang w:val="pt-PT"/>
@@ -160,6 +291,7 @@
     </w:p>
     <w:p>
       <w:pPr>
+        <w:ind w:firstLine="720"/>
         <w:jc w:val="both"/>
         <w:rPr>
           <w:lang w:val="pt-PT"/>
@@ -174,49 +306,101 @@
     </w:p>
     <w:p>
       <w:pPr>
-        <w:jc w:val="both"/>
-        <w:rPr>
-          <w:lang w:val="pt-PT"/>
-        </w:rPr>
-      </w:pPr>
-      <w:r>
-        <w:rPr>
-          <w:lang w:val="pt-PT"/>
-        </w:rPr>
-        <w:t xml:space="preserve">Para a escrita da narrativa, definiu-se primeiramente que a estrutura do arco narrativo seria a Riches to Rags, na qual existe apenas um movimento de queda relativamente à vida do protagonista, acabando na ruína. Depois, procurou-se estruturá-la em três compartimentos, tal como enuncia Field, sobretudo ao achar-se momentos de reviravolta que contribuíssem para uma mudança de fase. </w:t>
-      </w:r>
-    </w:p>
-    <w:p>
-      <w:pPr>
-        <w:jc w:val="both"/>
-        <w:rPr>
-          <w:lang w:val="pt-PT"/>
-        </w:rPr>
-      </w:pPr>
+        <w:ind w:firstLine="720"/>
+        <w:jc w:val="both"/>
+        <w:rPr>
+          <w:lang w:val="pt-PT"/>
+        </w:rPr>
+      </w:pPr>
+      <w:r>
+        <w:rPr>
+          <w:lang w:val="pt-PT"/>
+        </w:rPr>
+        <w:t xml:space="preserve">Para a escrita da narrativa, definiu-se primeiramente que a estrutura do arco narrativo seria a </w:t>
+      </w:r>
+      <w:proofErr w:type="spellStart"/>
+      <w:r>
+        <w:rPr>
+          <w:lang w:val="pt-PT"/>
+        </w:rPr>
+        <w:t>Riches</w:t>
+      </w:r>
+      <w:proofErr w:type="spellEnd"/>
+      <w:r>
+        <w:rPr>
+          <w:lang w:val="pt-PT"/>
+        </w:rPr>
+        <w:t xml:space="preserve"> to </w:t>
+      </w:r>
+      <w:proofErr w:type="spellStart"/>
+      <w:r>
+        <w:rPr>
+          <w:lang w:val="pt-PT"/>
+        </w:rPr>
+        <w:t>Rags</w:t>
+      </w:r>
+      <w:proofErr w:type="spellEnd"/>
+      <w:r>
+        <w:rPr>
+          <w:lang w:val="pt-PT"/>
+        </w:rPr>
+        <w:t xml:space="preserve">, na qual existe apenas um movimento de queda relativamente à vida do protagonista, </w:t>
+      </w:r>
       <w:r>
         <w:rPr>
           <w:lang w:val="pt-PT"/>
         </w:rPr>
         <w:lastRenderedPageBreak/>
+        <w:t xml:space="preserve">acabando na ruína. Depois, procurou-se estruturá-la em três compartimentos, tal como enuncia Field, sobretudo ao achar-se momentos de reviravolta que contribuíssem para uma mudança de fase. </w:t>
+      </w:r>
+    </w:p>
+    <w:p>
+      <w:pPr>
+        <w:ind w:firstLine="720"/>
+        <w:jc w:val="both"/>
+        <w:rPr>
+          <w:lang w:val="pt-PT"/>
+        </w:rPr>
+      </w:pPr>
+      <w:r>
+        <w:rPr>
+          <w:lang w:val="pt-PT"/>
+        </w:rPr>
         <w:t xml:space="preserve">Resumidamente, a narrativa centra-se numa personagem masculina de idade avançada que, diariamente, se dirige a uma avenida com o intuito de atravessar a estrada e depositar, no separador de vias e junto a um sinal de trânsito, uma flor. </w:t>
       </w:r>
     </w:p>
     <w:p>
       <w:pPr>
-        <w:jc w:val="both"/>
-        <w:rPr>
-          <w:lang w:val="pt-PT"/>
-        </w:rPr>
-      </w:pPr>
-      <w:r>
-        <w:rPr>
-          <w:lang w:val="pt-PT"/>
-        </w:rPr>
-        <w:t>A partir da análise da taxonomia de jogos digitais, definiu-se que se iria desenvolver uma visual novel adventure game, com uma perspetiva em terceira pessoa e mecânicas de jogo um sistema de diálogo, interação com personagens e inspeção de objetos.</w:t>
-      </w:r>
-    </w:p>
-    <w:p>
-      <w:pPr>
+        <w:ind w:firstLine="720"/>
+        <w:jc w:val="both"/>
+        <w:rPr>
+          <w:lang w:val="pt-PT"/>
+        </w:rPr>
+      </w:pPr>
+      <w:r>
+        <w:rPr>
+          <w:lang w:val="pt-PT"/>
+        </w:rPr>
+        <w:t xml:space="preserve">A partir da análise da taxonomia de jogos digitais, definiu-se que se iria desenvolver uma visual novel </w:t>
+      </w:r>
+      <w:proofErr w:type="spellStart"/>
+      <w:r>
+        <w:rPr>
+          <w:lang w:val="pt-PT"/>
+        </w:rPr>
+        <w:t>adventure</w:t>
+      </w:r>
+      <w:proofErr w:type="spellEnd"/>
+      <w:r>
+        <w:rPr>
+          <w:lang w:val="pt-PT"/>
+        </w:rPr>
+        <w:t xml:space="preserve"> game, com uma perspetiva em terceira pessoa e mecânicas de jogo um sistema de diálogo, interação com personagens e inspeção de objetos.</w:t>
+      </w:r>
+    </w:p>
+    <w:p>
+      <w:pPr>
+        <w:ind w:firstLine="720"/>
         <w:jc w:val="both"/>
         <w:rPr>
           <w:lang w:val="pt-PT"/>
@@ -238,13 +422,83 @@
         <w:rPr>
           <w:lang w:val="pt-PT"/>
         </w:rPr>
-        <w:t>, de 19 personagens segundo dois processos distintos – um recorrendo a uma plataforma de criação de modelos humanoides realistas MetaHuman, incorporada no Unreal Engine, e a uma extensão no Blender</w:t>
-      </w:r>
-      <w:r>
-        <w:rPr>
-          <w:lang w:val="pt-PT"/>
-        </w:rPr>
-        <w:t>, e para ambos foi aplicado um toon shader (dependendo da iluminação, a personagem adquire cores de um intervalo constantes, isto é, sem transição gradual de cor)</w:t>
+        <w:t xml:space="preserve">, de 19 personagens segundo dois processos distintos – um recorrendo a uma plataforma de criação de modelos humanoides realistas </w:t>
+      </w:r>
+      <w:proofErr w:type="spellStart"/>
+      <w:r>
+        <w:rPr>
+          <w:lang w:val="pt-PT"/>
+        </w:rPr>
+        <w:t>MetaHuman</w:t>
+      </w:r>
+      <w:proofErr w:type="spellEnd"/>
+      <w:r>
+        <w:rPr>
+          <w:lang w:val="pt-PT"/>
+        </w:rPr>
+        <w:t xml:space="preserve">, incorporada no </w:t>
+      </w:r>
+      <w:proofErr w:type="spellStart"/>
+      <w:r>
+        <w:rPr>
+          <w:lang w:val="pt-PT"/>
+        </w:rPr>
+        <w:t>Unreal</w:t>
+      </w:r>
+      <w:proofErr w:type="spellEnd"/>
+      <w:r>
+        <w:rPr>
+          <w:lang w:val="pt-PT"/>
+        </w:rPr>
+        <w:t xml:space="preserve"> </w:t>
+      </w:r>
+      <w:proofErr w:type="spellStart"/>
+      <w:r>
+        <w:rPr>
+          <w:lang w:val="pt-PT"/>
+        </w:rPr>
+        <w:t>Engine</w:t>
+      </w:r>
+      <w:proofErr w:type="spellEnd"/>
+      <w:r>
+        <w:rPr>
+          <w:lang w:val="pt-PT"/>
+        </w:rPr>
+        <w:t>, e a uma extensão no Blender</w:t>
+      </w:r>
+      <w:r>
+        <w:rPr>
+          <w:lang w:val="pt-PT"/>
+        </w:rPr>
+        <w:t xml:space="preserve">, e para ambos foi aplicado um </w:t>
+      </w:r>
+      <w:proofErr w:type="spellStart"/>
+      <w:r>
+        <w:rPr>
+          <w:lang w:val="pt-PT"/>
+        </w:rPr>
+        <w:t>toon</w:t>
+      </w:r>
+      <w:proofErr w:type="spellEnd"/>
+      <w:r>
+        <w:rPr>
+          <w:lang w:val="pt-PT"/>
+        </w:rPr>
+        <w:t xml:space="preserve"> </w:t>
+      </w:r>
+      <w:proofErr w:type="spellStart"/>
+      <w:r>
+        <w:rPr>
+          <w:lang w:val="pt-PT"/>
+        </w:rPr>
+        <w:t>shader</w:t>
+      </w:r>
+      <w:proofErr w:type="spellEnd"/>
+      <w:r>
+        <w:rPr>
+          <w:lang w:val="pt-PT"/>
+        </w:rPr>
+        <w:t xml:space="preserve"> (dependendo da iluminação, a personagem adquire cores de um intervalo constantes, isto é, sem transição gradual de cor)</w:t>
       </w:r>
       <w:r>
         <w:rPr>
@@ -261,6 +515,7 @@
     </w:p>
     <w:p>
       <w:pPr>
+        <w:ind w:firstLine="720"/>
         <w:jc w:val="both"/>
         <w:rPr>
           <w:lang w:val="pt-PT"/>
@@ -275,6 +530,7 @@
     </w:p>
     <w:p>
       <w:pPr>
+        <w:ind w:firstLine="720"/>
         <w:jc w:val="both"/>
         <w:rPr>
           <w:lang w:val="pt-PT"/>
@@ -289,6 +545,7 @@
     </w:p>
     <w:p>
       <w:pPr>
+        <w:ind w:firstLine="720"/>
         <w:jc w:val="both"/>
         <w:rPr>
           <w:lang w:val="pt-PT"/>
@@ -309,30 +566,60 @@
     </w:p>
     <w:p>
       <w:pPr>
-        <w:jc w:val="both"/>
-        <w:rPr>
-          <w:lang w:val="pt-PT"/>
-        </w:rPr>
-      </w:pPr>
-      <w:r>
-        <w:rPr>
-          <w:lang w:val="pt-PT"/>
-        </w:rPr>
-        <w:t xml:space="preserve">No fim, obteve-se o valor médio de empatia de 2,79 com um desvio-padrão de 0,6, o que permite ao valor da empatia atingir um resultado de 3,39, superior ao valor mediano de uma escala de Likert de 5 valores (3) – pelo que foi possível sentir-se empatia pelo protagonista. </w:t>
-      </w:r>
-    </w:p>
-    <w:p>
-      <w:pPr>
-        <w:jc w:val="both"/>
-        <w:rPr>
-          <w:lang w:val="pt-PT"/>
-        </w:rPr>
-      </w:pPr>
-      <w:r>
-        <w:rPr>
-          <w:lang w:val="pt-PT"/>
-        </w:rPr>
-        <w:t xml:space="preserve">Como limitações do estudo e trabalho futuro, gostaria de salientar a inexistência de componentes de jogo como elementos musicais e sonoros e narrativa ramificada, que ao promoverem o flow, poderiam contribuir para um aumento do score da empatia. </w:t>
+        <w:ind w:firstLine="720"/>
+        <w:jc w:val="both"/>
+        <w:rPr>
+          <w:lang w:val="pt-PT"/>
+        </w:rPr>
+      </w:pPr>
+      <w:r>
+        <w:rPr>
+          <w:lang w:val="pt-PT"/>
+        </w:rPr>
+        <w:t xml:space="preserve">No fim, obteve-se o valor médio de empatia de 2,79 com um desvio-padrão de 0,6, o que permite ao valor da empatia atingir um resultado de 3,39, superior ao valor mediano de uma escala de </w:t>
+      </w:r>
+      <w:proofErr w:type="spellStart"/>
+      <w:r>
+        <w:rPr>
+          <w:lang w:val="pt-PT"/>
+        </w:rPr>
+        <w:t>Likert</w:t>
+      </w:r>
+      <w:proofErr w:type="spellEnd"/>
+      <w:r>
+        <w:rPr>
+          <w:lang w:val="pt-PT"/>
+        </w:rPr>
+        <w:t xml:space="preserve"> de 5 valores (3) – pelo que foi possível sentir-se empatia pelo protagonista. </w:t>
+      </w:r>
+    </w:p>
+    <w:p>
+      <w:pPr>
+        <w:ind w:firstLine="720"/>
+        <w:jc w:val="both"/>
+        <w:rPr>
+          <w:lang w:val="pt-PT"/>
+        </w:rPr>
+      </w:pPr>
+      <w:r>
+        <w:rPr>
+          <w:lang w:val="pt-PT"/>
+        </w:rPr>
+        <w:t xml:space="preserve">Como limitações do estudo e trabalho futuro, gostaria de salientar a inexistência de componentes de jogo como elementos musicais e sonoros e narrativa ramificada, que ao promoverem o </w:t>
+      </w:r>
+      <w:proofErr w:type="spellStart"/>
+      <w:r>
+        <w:rPr>
+          <w:lang w:val="pt-PT"/>
+        </w:rPr>
+        <w:t>flow</w:t>
+      </w:r>
+      <w:proofErr w:type="spellEnd"/>
+      <w:r>
+        <w:rPr>
+          <w:lang w:val="pt-PT"/>
+        </w:rPr>
+        <w:t xml:space="preserve">, poderiam contribuir para um aumento do score da empatia. </w:t>
       </w:r>
     </w:p>
     <w:p>

</xml_diff>